<commit_message>
Continued to prep Pss 145-147
</commit_message>
<xml_diff>
--- a/Psalms/145.docx
+++ b/Psalms/145.docx
@@ -176,6 +176,22 @@
             <w:pPr>
               <w:pStyle w:val="EngIndEnd"/>
             </w:pPr>
+            <w:proofErr w:type="spellStart"/>
+            <w:r>
+              <w:t>Hallelouia</w:t>
+            </w:r>
+            <w:proofErr w:type="spellEnd"/>
+            <w:r>
+              <w:t xml:space="preserve"> [of </w:t>
+            </w:r>
+            <w:proofErr w:type="spellStart"/>
+            <w:r>
+              <w:t>Haggaios</w:t>
+            </w:r>
+            <w:proofErr w:type="spellEnd"/>
+            <w:r>
+              <w:t xml:space="preserve"> and Zacharias]</w:t>
+            </w:r>
           </w:p>
         </w:tc>
         <w:tc>
@@ -261,6 +277,9 @@
             <w:pPr>
               <w:pStyle w:val="EngIndEnd"/>
             </w:pPr>
+            <w:r>
+              <w:t>Praise the Lord, O my soul!</w:t>
+            </w:r>
           </w:p>
         </w:tc>
         <w:tc>
@@ -366,6 +385,17 @@
             <w:pPr>
               <w:pStyle w:val="EngIndEnd"/>
             </w:pPr>
+            <w:r>
+              <w:t>I will praise the Lord in my life;</w:t>
+            </w:r>
+          </w:p>
+          <w:p>
+            <w:pPr>
+              <w:pStyle w:val="EngIndEnd"/>
+            </w:pPr>
+            <w:r>
+              <w:t>I will make music to my God while I have being.</w:t>
+            </w:r>
           </w:p>
         </w:tc>
         <w:tc>
@@ -465,6 +495,17 @@
             <w:pPr>
               <w:pStyle w:val="EngIndEnd"/>
             </w:pPr>
+            <w:r>
+              <w:t>Do not put your trust in rulers</w:t>
+            </w:r>
+          </w:p>
+          <w:p>
+            <w:pPr>
+              <w:pStyle w:val="EngIndEnd"/>
+            </w:pPr>
+            <w:r>
+              <w:t>and in sons of men, who have no deliverance.</w:t>
+            </w:r>
           </w:p>
         </w:tc>
         <w:tc>
@@ -564,6 +605,17 @@
             <w:pPr>
               <w:pStyle w:val="EngIndEnd"/>
             </w:pPr>
+            <w:r>
+              <w:t>His breath will depart, and he will return to his earth;</w:t>
+            </w:r>
+          </w:p>
+          <w:p>
+            <w:pPr>
+              <w:pStyle w:val="EngIndEnd"/>
+            </w:pPr>
+            <w:r>
+              <w:t>in that very day all their designs will perish.</w:t>
+            </w:r>
           </w:p>
         </w:tc>
         <w:tc>
@@ -667,6 +719,29 @@
             <w:pPr>
               <w:pStyle w:val="EngIndEnd"/>
             </w:pPr>
+            <w:r>
+              <w:t xml:space="preserve">Happy is he whose helper is the </w:t>
+            </w:r>
+            <w:r>
+              <w:lastRenderedPageBreak/>
+              <w:t xml:space="preserve">God of </w:t>
+            </w:r>
+            <w:proofErr w:type="spellStart"/>
+            <w:r>
+              <w:t>Iakob</w:t>
+            </w:r>
+            <w:proofErr w:type="spellEnd"/>
+            <w:r>
+              <w:t>;</w:t>
+            </w:r>
+          </w:p>
+          <w:p>
+            <w:pPr>
+              <w:pStyle w:val="EngIndEnd"/>
+            </w:pPr>
+            <w:r>
+              <w:t>his hope is in the Lord his God,</w:t>
+            </w:r>
           </w:p>
         </w:tc>
         <w:tc>
@@ -792,6 +867,30 @@
             <w:pPr>
               <w:pStyle w:val="EngIndEnd"/>
             </w:pPr>
+            <w:r>
+              <w:t xml:space="preserve">who made the sky and the </w:t>
+            </w:r>
+            <w:proofErr w:type="gramStart"/>
+            <w:r>
+              <w:t>earth,</w:t>
+            </w:r>
+            <w:proofErr w:type="gramEnd"/>
+          </w:p>
+          <w:p>
+            <w:pPr>
+              <w:pStyle w:val="EngIndEnd"/>
+            </w:pPr>
+            <w:r>
+              <w:t>the sea and all that is in them,</w:t>
+            </w:r>
+          </w:p>
+          <w:p>
+            <w:pPr>
+              <w:pStyle w:val="EngIndEnd"/>
+            </w:pPr>
+            <w:r>
+              <w:t>Who guards truth forever,</w:t>
+            </w:r>
           </w:p>
         </w:tc>
         <w:tc>
@@ -900,6 +999,25 @@
             <w:pPr>
               <w:pStyle w:val="EngIndEnd"/>
             </w:pPr>
+            <w:r>
+              <w:t>executing judgment for the wronged,</w:t>
+            </w:r>
+          </w:p>
+          <w:p>
+            <w:pPr>
+              <w:pStyle w:val="EngIndEnd"/>
+            </w:pPr>
+            <w:r>
+              <w:t>giving food to the hungry.</w:t>
+            </w:r>
+          </w:p>
+          <w:p>
+            <w:pPr>
+              <w:pStyle w:val="EngIndEnd"/>
+            </w:pPr>
+            <w:r>
+              <w:t>The Lord releases prisoners.</w:t>
+            </w:r>
           </w:p>
         </w:tc>
         <w:tc>
@@ -1008,6 +1126,25 @@
             <w:pPr>
               <w:pStyle w:val="EngIndEnd"/>
             </w:pPr>
+            <w:r>
+              <w:t>The Lord sets upright those cast down;</w:t>
+            </w:r>
+          </w:p>
+          <w:p>
+            <w:pPr>
+              <w:pStyle w:val="EngIndEnd"/>
+            </w:pPr>
+            <w:r>
+              <w:t>The Lord makes the blind skilled;</w:t>
+            </w:r>
+          </w:p>
+          <w:p>
+            <w:pPr>
+              <w:pStyle w:val="EngIndEnd"/>
+            </w:pPr>
+            <w:r>
+              <w:t>the Lord loves the righteous.</w:t>
+            </w:r>
           </w:p>
         </w:tc>
         <w:tc>
@@ -1116,6 +1253,29 @@
             <w:pPr>
               <w:pStyle w:val="EngIndEnd"/>
             </w:pPr>
+            <w:r>
+              <w:t>The Lord watches over the guests;</w:t>
+            </w:r>
+          </w:p>
+          <w:p>
+            <w:pPr>
+              <w:pStyle w:val="EngIndEnd"/>
+            </w:pPr>
+            <w:r>
+              <w:t>orphan and widow he will pick up,</w:t>
+            </w:r>
+          </w:p>
+          <w:p>
+            <w:pPr>
+              <w:pStyle w:val="EngIndEnd"/>
+            </w:pPr>
+            <w:r>
+              <w:t xml:space="preserve">and a way of sinners he will wipe </w:t>
+            </w:r>
+            <w:r>
+              <w:lastRenderedPageBreak/>
+              <w:t>out.</w:t>
+            </w:r>
           </w:p>
         </w:tc>
         <w:tc>
@@ -1157,6 +1317,7 @@
               <w:pStyle w:val="EnglishHangNoCoptic"/>
             </w:pPr>
             <w:r>
+              <w:lastRenderedPageBreak/>
               <w:t xml:space="preserve">10 The Lord will reign </w:t>
             </w:r>
             <w:proofErr w:type="spellStart"/>
@@ -1213,30 +1374,41 @@
               <w:softHyphen/>
               <w:t xml:space="preserve">tion.  Alleluia.  </w:t>
             </w:r>
+          </w:p>
+        </w:tc>
+        <w:tc>
+          <w:tcPr>
+            <w:tcW w:w="615" w:type="pct"/>
+          </w:tcPr>
+          <w:p/>
+        </w:tc>
+        <w:tc>
+          <w:tcPr>
+            <w:tcW w:w="621" w:type="pct"/>
+          </w:tcPr>
+          <w:p/>
+        </w:tc>
+        <w:tc>
+          <w:tcPr>
+            <w:tcW w:w="632" w:type="pct"/>
+          </w:tcPr>
+          <w:p>
+            <w:pPr>
+              <w:pStyle w:val="EngIndEnd"/>
+            </w:pPr>
+            <w:r>
+              <w:t>The Lord will be king forever,</w:t>
+            </w:r>
+          </w:p>
+          <w:p>
+            <w:pPr>
+              <w:pStyle w:val="EngIndEnd"/>
+            </w:pPr>
+            <w:r>
+              <w:t>your God, O Sion, for generation and generation.</w:t>
+            </w:r>
             <w:bookmarkStart w:id="0" w:name="_GoBack"/>
             <w:bookmarkEnd w:id="0"/>
-          </w:p>
-        </w:tc>
-        <w:tc>
-          <w:tcPr>
-            <w:tcW w:w="615" w:type="pct"/>
-          </w:tcPr>
-          <w:p/>
-        </w:tc>
-        <w:tc>
-          <w:tcPr>
-            <w:tcW w:w="621" w:type="pct"/>
-          </w:tcPr>
-          <w:p/>
-        </w:tc>
-        <w:tc>
-          <w:tcPr>
-            <w:tcW w:w="632" w:type="pct"/>
-          </w:tcPr>
-          <w:p>
-            <w:pPr>
-              <w:pStyle w:val="EngIndEnd"/>
-            </w:pPr>
           </w:p>
         </w:tc>
         <w:tc>
@@ -2714,7 +2886,7 @@
 </file>
 
 <file path=customXml/itemProps1.xml><?xml version="1.0" encoding="utf-8"?>
-<ds:datastoreItem xmlns:ds="http://schemas.openxmlformats.org/officeDocument/2006/customXml" ds:itemID="{F22C1296-8D49-4EAB-9585-9DB520F858B3}">
+<ds:datastoreItem xmlns:ds="http://schemas.openxmlformats.org/officeDocument/2006/customXml" ds:itemID="{637924A6-6A3A-41D4-83C1-1C82BFDACDB6}">
   <ds:schemaRefs>
     <ds:schemaRef ds:uri="http://schemas.openxmlformats.org/officeDocument/2006/bibliography"/>
   </ds:schemaRefs>

</xml_diff>

<commit_message>
Prep Pss145-147, begin prep Pss 148-151
</commit_message>
<xml_diff>
--- a/Psalms/145.docx
+++ b/Psalms/145.docx
@@ -1,6 +1,6 @@
 
 <file path=word/document.xml><?xml version="1.0" encoding="utf-8"?>
-<w:document xmlns:wpc="http://schemas.microsoft.com/office/word/2010/wordprocessingCanvas" xmlns:cx="http://schemas.microsoft.com/office/drawing/2014/chartex" xmlns:cx1="http://schemas.microsoft.com/office/drawing/2015/9/8/chartex" xmlns:mc="http://schemas.openxmlformats.org/markup-compatibility/2006" xmlns:o="urn:schemas-microsoft-com:office:office" xmlns:r="http://schemas.openxmlformats.org/officeDocument/2006/relationships" xmlns:m="http://schemas.openxmlformats.org/officeDocument/2006/math" xmlns:v="urn:schemas-microsoft-com:vml" xmlns:wp14="http://schemas.microsoft.com/office/word/2010/wordprocessingDrawing" xmlns:wp="http://schemas.openxmlformats.org/drawingml/2006/wordprocessingDrawing" xmlns:w10="urn:schemas-microsoft-com:office:word" xmlns:w="http://schemas.openxmlformats.org/wordprocessingml/2006/main" xmlns:w14="http://schemas.microsoft.com/office/word/2010/wordml" xmlns:w15="http://schemas.microsoft.com/office/word/2012/wordml" xmlns:w16se="http://schemas.microsoft.com/office/word/2015/wordml/symex" xmlns:wpg="http://schemas.microsoft.com/office/word/2010/wordprocessingGroup" xmlns:wpi="http://schemas.microsoft.com/office/word/2010/wordprocessingInk" xmlns:wne="http://schemas.microsoft.com/office/word/2006/wordml" xmlns:wps="http://schemas.microsoft.com/office/word/2010/wordprocessingShape" mc:Ignorable="w14 w15 w16se wp14">
+<w:document xmlns:wpc="http://schemas.microsoft.com/office/word/2010/wordprocessingCanvas" xmlns:mo="http://schemas.microsoft.com/office/mac/office/2008/main" xmlns:mc="http://schemas.openxmlformats.org/markup-compatibility/2006" xmlns:mv="urn:schemas-microsoft-com:mac:vml" xmlns:o="urn:schemas-microsoft-com:office:office" xmlns:r="http://schemas.openxmlformats.org/officeDocument/2006/relationships" xmlns:m="http://schemas.openxmlformats.org/officeDocument/2006/math" xmlns:v="urn:schemas-microsoft-com:vml" xmlns:wp14="http://schemas.microsoft.com/office/word/2010/wordprocessingDrawing" xmlns:wp="http://schemas.openxmlformats.org/drawingml/2006/wordprocessingDrawing" xmlns:w10="urn:schemas-microsoft-com:office:word" xmlns:w="http://schemas.openxmlformats.org/wordprocessingml/2006/main" xmlns:w14="http://schemas.microsoft.com/office/word/2010/wordml" xmlns:w15="http://schemas.microsoft.com/office/word/2012/wordml" xmlns:wpg="http://schemas.microsoft.com/office/word/2010/wordprocessingGroup" xmlns:wpi="http://schemas.microsoft.com/office/word/2010/wordprocessingInk" xmlns:wne="http://schemas.microsoft.com/office/word/2006/wordml" xmlns:wps="http://schemas.microsoft.com/office/word/2010/wordprocessingShape" mc:Ignorable="w14 w15 wp14">
   <w:body>
     <w:p>
       <w:pPr>
@@ -166,42 +166,36 @@
           <w:tcPr>
             <w:tcW w:w="621" w:type="pct"/>
           </w:tcPr>
-          <w:p/>
-        </w:tc>
-        <w:tc>
-          <w:tcPr>
-            <w:tcW w:w="632" w:type="pct"/>
-          </w:tcPr>
-          <w:p>
-            <w:pPr>
-              <w:pStyle w:val="EngIndEnd"/>
-            </w:pPr>
-            <w:proofErr w:type="spellStart"/>
-            <w:r>
-              <w:t>Hallelouia</w:t>
-            </w:r>
-            <w:proofErr w:type="spellEnd"/>
-            <w:r>
-              <w:t xml:space="preserve"> [of </w:t>
-            </w:r>
-            <w:proofErr w:type="spellStart"/>
-            <w:r>
-              <w:t>Haggaios</w:t>
-            </w:r>
-            <w:proofErr w:type="spellEnd"/>
-            <w:r>
-              <w:t xml:space="preserve"> and Zacharias]</w:t>
-            </w:r>
-          </w:p>
-        </w:tc>
-        <w:tc>
-          <w:tcPr>
-            <w:tcW w:w="632" w:type="pct"/>
-          </w:tcPr>
-          <w:p>
-            <w:pPr>
-              <w:pStyle w:val="EngIndEnd"/>
-            </w:pPr>
+          <w:p>
+            <w:r>
+              <w:t>Alleluia. Of Haggai and Zechariah.</w:t>
+            </w:r>
+          </w:p>
+        </w:tc>
+        <w:tc>
+          <w:tcPr>
+            <w:tcW w:w="632" w:type="pct"/>
+          </w:tcPr>
+          <w:p>
+            <w:pPr>
+              <w:pStyle w:val="EngIndEnd"/>
+            </w:pPr>
+            <w:r>
+              <w:t>Hallelouia [of Haggaios and Zacharias]</w:t>
+            </w:r>
+          </w:p>
+        </w:tc>
+        <w:tc>
+          <w:tcPr>
+            <w:tcW w:w="632" w:type="pct"/>
+          </w:tcPr>
+          <w:p>
+            <w:pPr>
+              <w:pStyle w:val="EngIndEnd"/>
+            </w:pPr>
+            <w:r>
+              <w:t>Alleluia, a Psalm of Aggaeus and Zacharias.</w:t>
+            </w:r>
           </w:p>
         </w:tc>
         <w:tc>
@@ -220,6 +214,16 @@
                 <w:shd w:val="clear" w:color="auto" w:fill="FFFFFF"/>
               </w:rPr>
             </w:pPr>
+            <w:r>
+              <w:rPr>
+                <w:rFonts w:ascii="Tahoma" w:eastAsia="Times New Roman" w:hAnsi="Tahoma" w:cs="Tahoma"/>
+                <w:color w:val="2E1308"/>
+                <w:sz w:val="24"/>
+                <w:szCs w:val="24"/>
+                <w:shd w:val="clear" w:color="auto" w:fill="FFFFFF"/>
+              </w:rPr>
+              <w:t>Alleluia; of Aggeus and Zacharias.</w:t>
+            </w:r>
           </w:p>
         </w:tc>
       </w:tr>
@@ -267,7 +271,11 @@
           <w:tcPr>
             <w:tcW w:w="621" w:type="pct"/>
           </w:tcPr>
-          <w:p/>
+          <w:p>
+            <w:r>
+              <w:t>PRAISE the Lord, O my soul;</w:t>
+            </w:r>
+          </w:p>
         </w:tc>
         <w:tc>
           <w:tcPr>
@@ -290,6 +298,9 @@
             <w:pPr>
               <w:pStyle w:val="EngIndEnd"/>
             </w:pPr>
+            <w:r>
+              <w:t>My soul, praise the Lord.</w:t>
+            </w:r>
           </w:p>
         </w:tc>
         <w:tc>
@@ -308,6 +319,16 @@
                 <w:shd w:val="clear" w:color="auto" w:fill="FFFFFF"/>
               </w:rPr>
             </w:pPr>
+            <w:r>
+              <w:rPr>
+                <w:rFonts w:ascii="Tahoma" w:eastAsia="Times New Roman" w:hAnsi="Tahoma" w:cs="Tahoma"/>
+                <w:color w:val="2E1308"/>
+                <w:sz w:val="24"/>
+                <w:szCs w:val="24"/>
+                <w:shd w:val="clear" w:color="auto" w:fill="FFFFFF"/>
+              </w:rPr>
+              <w:t>Praise the Lord, O my soul.</w:t>
+            </w:r>
           </w:p>
         </w:tc>
       </w:tr>
@@ -375,7 +396,11 @@
           <w:tcPr>
             <w:tcW w:w="621" w:type="pct"/>
           </w:tcPr>
-          <w:p/>
+          <w:p>
+            <w:r>
+              <w:t>While I live will I praise the Lord; I will sing unto my God as long as I have being.</w:t>
+            </w:r>
+          </w:p>
         </w:tc>
         <w:tc>
           <w:tcPr>
@@ -406,6 +431,9 @@
             <w:pPr>
               <w:pStyle w:val="EngIndEnd"/>
             </w:pPr>
+            <w:r>
+              <w:t>While I live will I praise the Lord: I will sing praises to my God as long as I exist.</w:t>
+            </w:r>
           </w:p>
         </w:tc>
         <w:tc>
@@ -424,6 +452,39 @@
                 <w:shd w:val="clear" w:color="auto" w:fill="FFFFFF"/>
               </w:rPr>
             </w:pPr>
+            <w:r>
+              <w:rPr>
+                <w:rFonts w:ascii="Tahoma" w:eastAsia="Times New Roman" w:hAnsi="Tahoma" w:cs="Tahoma"/>
+                <w:color w:val="2E1308"/>
+                <w:sz w:val="24"/>
+                <w:szCs w:val="24"/>
+                <w:shd w:val="clear" w:color="auto" w:fill="FFFFFF"/>
+              </w:rPr>
+              <w:t>I shall praise the Lord while I live;</w:t>
+            </w:r>
+          </w:p>
+          <w:p>
+            <w:pPr>
+              <w:spacing w:line="240" w:lineRule="auto"/>
+              <w:jc w:val="left"/>
+              <w:rPr>
+                <w:rFonts w:ascii="Tahoma" w:eastAsia="Times New Roman" w:hAnsi="Tahoma" w:cs="Tahoma"/>
+                <w:color w:val="2E1308"/>
+                <w:sz w:val="24"/>
+                <w:szCs w:val="24"/>
+                <w:shd w:val="clear" w:color="auto" w:fill="FFFFFF"/>
+              </w:rPr>
+            </w:pPr>
+            <w:r>
+              <w:rPr>
+                <w:rFonts w:ascii="Tahoma" w:eastAsia="Times New Roman" w:hAnsi="Tahoma" w:cs="Tahoma"/>
+                <w:color w:val="2E1308"/>
+                <w:sz w:val="24"/>
+                <w:szCs w:val="24"/>
+                <w:shd w:val="clear" w:color="auto" w:fill="FFFFFF"/>
+              </w:rPr>
+              <w:t>I shall sing to my God as long as I exist.</w:t>
+            </w:r>
           </w:p>
         </w:tc>
       </w:tr>
@@ -485,7 +546,11 @@
           <w:tcPr>
             <w:tcW w:w="621" w:type="pct"/>
           </w:tcPr>
-          <w:p/>
+          <w:p>
+            <w:r>
+              <w:t>O put not your trust in princes, in the sons of men, in whom there is no salvation.</w:t>
+            </w:r>
+          </w:p>
         </w:tc>
         <w:tc>
           <w:tcPr>
@@ -516,6 +581,9 @@
             <w:pPr>
               <w:pStyle w:val="EngIndEnd"/>
             </w:pPr>
+            <w:r>
+              <w:t>rust not in princes, nor in the children of men, in whom there is no safety.</w:t>
+            </w:r>
           </w:p>
         </w:tc>
         <w:tc>
@@ -534,6 +602,39 @@
                 <w:shd w:val="clear" w:color="auto" w:fill="FFFFFF"/>
               </w:rPr>
             </w:pPr>
+            <w:r>
+              <w:rPr>
+                <w:rFonts w:ascii="Tahoma" w:eastAsia="Times New Roman" w:hAnsi="Tahoma" w:cs="Tahoma"/>
+                <w:color w:val="2E1308"/>
+                <w:sz w:val="24"/>
+                <w:szCs w:val="24"/>
+                <w:shd w:val="clear" w:color="auto" w:fill="FFFFFF"/>
+              </w:rPr>
+              <w:t>Do not trust in rulers and in the sons of men,</w:t>
+            </w:r>
+          </w:p>
+          <w:p>
+            <w:pPr>
+              <w:spacing w:line="240" w:lineRule="auto"/>
+              <w:jc w:val="left"/>
+              <w:rPr>
+                <w:rFonts w:ascii="Tahoma" w:eastAsia="Times New Roman" w:hAnsi="Tahoma" w:cs="Tahoma"/>
+                <w:color w:val="2E1308"/>
+                <w:sz w:val="24"/>
+                <w:szCs w:val="24"/>
+                <w:shd w:val="clear" w:color="auto" w:fill="FFFFFF"/>
+              </w:rPr>
+            </w:pPr>
+            <w:r>
+              <w:rPr>
+                <w:rFonts w:ascii="Tahoma" w:eastAsia="Times New Roman" w:hAnsi="Tahoma" w:cs="Tahoma"/>
+                <w:color w:val="2E1308"/>
+                <w:sz w:val="24"/>
+                <w:szCs w:val="24"/>
+                <w:shd w:val="clear" w:color="auto" w:fill="FFFFFF"/>
+              </w:rPr>
+              <w:t>In whom there is no salvation.</w:t>
+            </w:r>
           </w:p>
         </w:tc>
       </w:tr>
@@ -595,7 +696,11 @@
           <w:tcPr>
             <w:tcW w:w="621" w:type="pct"/>
           </w:tcPr>
-          <w:p/>
+          <w:p>
+            <w:r>
+              <w:t>His spirit shall go forth, and he shall return again to his earth; in that day all his thoughts shall perish.</w:t>
+            </w:r>
+          </w:p>
         </w:tc>
         <w:tc>
           <w:tcPr>
@@ -626,6 +731,9 @@
             <w:pPr>
               <w:pStyle w:val="EngIndEnd"/>
             </w:pPr>
+            <w:r>
+              <w:t>His breath shall go forth, and he shall return to his earth; in that day all his thoughts shall perish.</w:t>
+            </w:r>
           </w:p>
         </w:tc>
         <w:tc>
@@ -644,6 +752,39 @@
                 <w:shd w:val="clear" w:color="auto" w:fill="FFFFFF"/>
               </w:rPr>
             </w:pPr>
+            <w:r>
+              <w:rPr>
+                <w:rFonts w:ascii="Tahoma" w:eastAsia="Times New Roman" w:hAnsi="Tahoma" w:cs="Tahoma"/>
+                <w:color w:val="2E1308"/>
+                <w:sz w:val="24"/>
+                <w:szCs w:val="24"/>
+                <w:shd w:val="clear" w:color="auto" w:fill="FFFFFF"/>
+              </w:rPr>
+              <w:t>His breath shall go out of him, and he shall return to his earth;</w:t>
+            </w:r>
+          </w:p>
+          <w:p>
+            <w:pPr>
+              <w:spacing w:line="240" w:lineRule="auto"/>
+              <w:jc w:val="left"/>
+              <w:rPr>
+                <w:rFonts w:ascii="Tahoma" w:eastAsia="Times New Roman" w:hAnsi="Tahoma" w:cs="Tahoma"/>
+                <w:color w:val="2E1308"/>
+                <w:sz w:val="24"/>
+                <w:szCs w:val="24"/>
+                <w:shd w:val="clear" w:color="auto" w:fill="FFFFFF"/>
+              </w:rPr>
+            </w:pPr>
+            <w:r>
+              <w:rPr>
+                <w:rFonts w:ascii="Tahoma" w:eastAsia="Times New Roman" w:hAnsi="Tahoma" w:cs="Tahoma"/>
+                <w:color w:val="2E1308"/>
+                <w:sz w:val="24"/>
+                <w:szCs w:val="24"/>
+                <w:shd w:val="clear" w:color="auto" w:fill="FFFFFF"/>
+              </w:rPr>
+              <w:t>On that day all his thoughts shall perish.</w:t>
+            </w:r>
           </w:p>
         </w:tc>
       </w:tr>
@@ -709,7 +850,11 @@
           <w:tcPr>
             <w:tcW w:w="621" w:type="pct"/>
           </w:tcPr>
-          <w:p/>
+          <w:p>
+            <w:r>
+              <w:t>Blessed is he that hath the God of Jacob for his helper, whose hope is in the Lord his God;</w:t>
+            </w:r>
+          </w:p>
         </w:tc>
         <w:tc>
           <w:tcPr>
@@ -724,15 +869,7 @@
             </w:r>
             <w:r>
               <w:lastRenderedPageBreak/>
-              <w:t xml:space="preserve">God of </w:t>
-            </w:r>
-            <w:proofErr w:type="spellStart"/>
-            <w:r>
-              <w:t>Iakob</w:t>
-            </w:r>
-            <w:proofErr w:type="spellEnd"/>
-            <w:r>
-              <w:t>;</w:t>
+              <w:t>God of Iakob;</w:t>
             </w:r>
           </w:p>
           <w:p>
@@ -752,6 +889,14 @@
             <w:pPr>
               <w:pStyle w:val="EngIndEnd"/>
             </w:pPr>
+            <w:r>
+              <w:lastRenderedPageBreak/>
+              <w:t xml:space="preserve">Blessed is he whose helper is the God of Jacob, whose hope is in the </w:t>
+            </w:r>
+            <w:r>
+              <w:lastRenderedPageBreak/>
+              <w:t>Lord his God:</w:t>
+            </w:r>
           </w:p>
         </w:tc>
         <w:tc>
@@ -770,6 +915,40 @@
                 <w:shd w:val="clear" w:color="auto" w:fill="FFFFFF"/>
               </w:rPr>
             </w:pPr>
+            <w:r>
+              <w:rPr>
+                <w:rFonts w:ascii="Tahoma" w:eastAsia="Times New Roman" w:hAnsi="Tahoma" w:cs="Tahoma"/>
+                <w:color w:val="2E1308"/>
+                <w:sz w:val="24"/>
+                <w:szCs w:val="24"/>
+                <w:shd w:val="clear" w:color="auto" w:fill="FFFFFF"/>
+              </w:rPr>
+              <w:lastRenderedPageBreak/>
+              <w:t>Blessed is he whose help is the God of Jacob;</w:t>
+            </w:r>
+          </w:p>
+          <w:p>
+            <w:pPr>
+              <w:spacing w:line="240" w:lineRule="auto"/>
+              <w:jc w:val="left"/>
+              <w:rPr>
+                <w:rFonts w:ascii="Tahoma" w:eastAsia="Times New Roman" w:hAnsi="Tahoma" w:cs="Tahoma"/>
+                <w:color w:val="2E1308"/>
+                <w:sz w:val="24"/>
+                <w:szCs w:val="24"/>
+                <w:shd w:val="clear" w:color="auto" w:fill="FFFFFF"/>
+              </w:rPr>
+            </w:pPr>
+            <w:r>
+              <w:rPr>
+                <w:rFonts w:ascii="Tahoma" w:eastAsia="Times New Roman" w:hAnsi="Tahoma" w:cs="Tahoma"/>
+                <w:color w:val="2E1308"/>
+                <w:sz w:val="24"/>
+                <w:szCs w:val="24"/>
+                <w:shd w:val="clear" w:color="auto" w:fill="FFFFFF"/>
+              </w:rPr>
+              <w:t>His hope is in the Lord his God,</w:t>
+            </w:r>
           </w:p>
         </w:tc>
       </w:tr>
@@ -802,15 +981,7 @@
             </w:pPr>
             <w:r>
               <w:tab/>
-              <w:t xml:space="preserve">Who keeps troth </w:t>
-            </w:r>
-            <w:proofErr w:type="spellStart"/>
-            <w:r>
-              <w:t>for ever</w:t>
-            </w:r>
-            <w:proofErr w:type="spellEnd"/>
-            <w:r>
-              <w:t>;</w:t>
+              <w:t>Who keeps troth for ever;</w:t>
             </w:r>
           </w:p>
           <w:p>
@@ -835,15 +1006,7 @@
           </w:tcPr>
           <w:p>
             <w:r>
-              <w:t xml:space="preserve">Who has created the heaven, and the earth, the sea, and all that is in it: Who keeps truth </w:t>
-            </w:r>
-            <w:proofErr w:type="spellStart"/>
-            <w:r>
-              <w:t>for ever</w:t>
-            </w:r>
-            <w:proofErr w:type="spellEnd"/>
-            <w:r>
-              <w:t>:</w:t>
+              <w:t>Who has created the heaven, and the earth, the sea, and all that is in it: Who keeps truth for ever:</w:t>
             </w:r>
           </w:p>
         </w:tc>
@@ -857,24 +1020,23 @@
           <w:tcPr>
             <w:tcW w:w="621" w:type="pct"/>
           </w:tcPr>
-          <w:p/>
-        </w:tc>
-        <w:tc>
-          <w:tcPr>
-            <w:tcW w:w="632" w:type="pct"/>
-          </w:tcPr>
-          <w:p>
-            <w:pPr>
-              <w:pStyle w:val="EngIndEnd"/>
-            </w:pPr>
-            <w:r>
-              <w:t xml:space="preserve">who made the sky and the </w:t>
-            </w:r>
-            <w:proofErr w:type="gramStart"/>
-            <w:r>
-              <w:t>earth,</w:t>
-            </w:r>
-            <w:proofErr w:type="gramEnd"/>
+          <w:p>
+            <w:r>
+              <w:t>Who made heaven and earth, the sea, and all that therein is, Who preserveth truth for ever;</w:t>
+            </w:r>
+          </w:p>
+        </w:tc>
+        <w:tc>
+          <w:tcPr>
+            <w:tcW w:w="632" w:type="pct"/>
+          </w:tcPr>
+          <w:p>
+            <w:pPr>
+              <w:pStyle w:val="EngIndEnd"/>
+            </w:pPr>
+            <w:r>
+              <w:t>who made the sky and the earth,</w:t>
+            </w:r>
           </w:p>
           <w:p>
             <w:pPr>
@@ -901,6 +1063,12 @@
             <w:pPr>
               <w:pStyle w:val="EngIndEnd"/>
             </w:pPr>
+            <w:r>
+              <w:t>who made heaven, and earth, the sea, and all things in t</w:t>
+            </w:r>
+            <w:r>
+              <w:t xml:space="preserve">hem: who keeps truth for ever: </w:t>
+            </w:r>
           </w:p>
         </w:tc>
         <w:tc>
@@ -919,6 +1087,62 @@
                 <w:shd w:val="clear" w:color="auto" w:fill="FFFFFF"/>
               </w:rPr>
             </w:pPr>
+            <w:r>
+              <w:rPr>
+                <w:rFonts w:ascii="Tahoma" w:eastAsia="Times New Roman" w:hAnsi="Tahoma" w:cs="Tahoma"/>
+                <w:color w:val="2E1308"/>
+                <w:sz w:val="24"/>
+                <w:szCs w:val="24"/>
+                <w:shd w:val="clear" w:color="auto" w:fill="FFFFFF"/>
+              </w:rPr>
+              <w:t>Who made heaven and earth,</w:t>
+            </w:r>
+          </w:p>
+          <w:p>
+            <w:pPr>
+              <w:spacing w:line="240" w:lineRule="auto"/>
+              <w:jc w:val="left"/>
+              <w:rPr>
+                <w:rFonts w:ascii="Tahoma" w:eastAsia="Times New Roman" w:hAnsi="Tahoma" w:cs="Tahoma"/>
+                <w:color w:val="2E1308"/>
+                <w:sz w:val="24"/>
+                <w:szCs w:val="24"/>
+                <w:shd w:val="clear" w:color="auto" w:fill="FFFFFF"/>
+              </w:rPr>
+            </w:pPr>
+            <w:r>
+              <w:rPr>
+                <w:rFonts w:ascii="Tahoma" w:eastAsia="Times New Roman" w:hAnsi="Tahoma" w:cs="Tahoma"/>
+                <w:color w:val="2E1308"/>
+                <w:sz w:val="24"/>
+                <w:szCs w:val="24"/>
+                <w:shd w:val="clear" w:color="auto" w:fill="FFFFFF"/>
+              </w:rPr>
+              <w:t>The sea and everything in them,</w:t>
+            </w:r>
+          </w:p>
+          <w:p>
+            <w:pPr>
+              <w:spacing w:line="240" w:lineRule="auto"/>
+              <w:jc w:val="left"/>
+              <w:rPr>
+                <w:rFonts w:ascii="Tahoma" w:eastAsia="Times New Roman" w:hAnsi="Tahoma" w:cs="Tahoma"/>
+                <w:color w:val="2E1308"/>
+                <w:sz w:val="24"/>
+                <w:szCs w:val="24"/>
+                <w:shd w:val="clear" w:color="auto" w:fill="FFFFFF"/>
+              </w:rPr>
+            </w:pPr>
+            <w:r>
+              <w:rPr>
+                <w:rFonts w:ascii="Tahoma" w:eastAsia="Times New Roman" w:hAnsi="Tahoma" w:cs="Tahoma"/>
+                <w:color w:val="2E1308"/>
+                <w:sz w:val="24"/>
+                <w:szCs w:val="24"/>
+                <w:shd w:val="clear" w:color="auto" w:fill="FFFFFF"/>
+              </w:rPr>
+              <w:t>Who keeps truth forever,</w:t>
+            </w:r>
           </w:p>
         </w:tc>
       </w:tr>
@@ -989,7 +1213,11 @@
           <w:tcPr>
             <w:tcW w:w="621" w:type="pct"/>
           </w:tcPr>
-          <w:p/>
+          <w:p>
+            <w:r>
+              <w:t>Who rendereth judgment for the wronged, Who giveth food unto the hungry; the Lord looseth the fettered;</w:t>
+            </w:r>
+          </w:p>
         </w:tc>
         <w:tc>
           <w:tcPr>
@@ -1028,6 +1256,9 @@
             <w:pPr>
               <w:pStyle w:val="EngIndEnd"/>
             </w:pPr>
+            <w:r>
+              <w:t>who executes judgment for the wronged: who gives food to the hungry. The Lord looses the fettered ones:</w:t>
+            </w:r>
           </w:p>
         </w:tc>
         <w:tc>
@@ -1046,6 +1277,62 @@
                 <w:shd w:val="clear" w:color="auto" w:fill="FFFFFF"/>
               </w:rPr>
             </w:pPr>
+            <w:r>
+              <w:rPr>
+                <w:rFonts w:ascii="Tahoma" w:eastAsia="Times New Roman" w:hAnsi="Tahoma" w:cs="Tahoma"/>
+                <w:color w:val="2E1308"/>
+                <w:sz w:val="24"/>
+                <w:szCs w:val="24"/>
+                <w:shd w:val="clear" w:color="auto" w:fill="FFFFFF"/>
+              </w:rPr>
+              <w:t>Who executes justice for the wronged,</w:t>
+            </w:r>
+          </w:p>
+          <w:p>
+            <w:pPr>
+              <w:spacing w:line="240" w:lineRule="auto"/>
+              <w:jc w:val="left"/>
+              <w:rPr>
+                <w:rFonts w:ascii="Tahoma" w:eastAsia="Times New Roman" w:hAnsi="Tahoma" w:cs="Tahoma"/>
+                <w:color w:val="2E1308"/>
+                <w:sz w:val="24"/>
+                <w:szCs w:val="24"/>
+                <w:shd w:val="clear" w:color="auto" w:fill="FFFFFF"/>
+              </w:rPr>
+            </w:pPr>
+            <w:r>
+              <w:rPr>
+                <w:rFonts w:ascii="Tahoma" w:eastAsia="Times New Roman" w:hAnsi="Tahoma" w:cs="Tahoma"/>
+                <w:color w:val="2E1308"/>
+                <w:sz w:val="24"/>
+                <w:szCs w:val="24"/>
+                <w:shd w:val="clear" w:color="auto" w:fill="FFFFFF"/>
+              </w:rPr>
+              <w:t>Who provides food for the hungry.</w:t>
+            </w:r>
+          </w:p>
+          <w:p>
+            <w:pPr>
+              <w:spacing w:line="240" w:lineRule="auto"/>
+              <w:jc w:val="left"/>
+              <w:rPr>
+                <w:rFonts w:ascii="Tahoma" w:eastAsia="Times New Roman" w:hAnsi="Tahoma" w:cs="Tahoma"/>
+                <w:color w:val="2E1308"/>
+                <w:sz w:val="24"/>
+                <w:szCs w:val="24"/>
+                <w:shd w:val="clear" w:color="auto" w:fill="FFFFFF"/>
+              </w:rPr>
+            </w:pPr>
+            <w:r>
+              <w:rPr>
+                <w:rFonts w:ascii="Tahoma" w:eastAsia="Times New Roman" w:hAnsi="Tahoma" w:cs="Tahoma"/>
+                <w:color w:val="2E1308"/>
+                <w:sz w:val="24"/>
+                <w:szCs w:val="24"/>
+                <w:shd w:val="clear" w:color="auto" w:fill="FFFFFF"/>
+              </w:rPr>
+              <w:t>The Lord frees those bound.</w:t>
+            </w:r>
           </w:p>
         </w:tc>
       </w:tr>
@@ -1116,7 +1403,11 @@
           <w:tcPr>
             <w:tcW w:w="621" w:type="pct"/>
           </w:tcPr>
-          <w:p/>
+          <w:p>
+            <w:r>
+              <w:t>The Lord giveth wisdom to the blind; the Lord raiseth up the fallen; the Lord loveth the righteous;</w:t>
+            </w:r>
+          </w:p>
         </w:tc>
         <w:tc>
           <w:tcPr>
@@ -1155,6 +1446,22 @@
             <w:pPr>
               <w:pStyle w:val="EngIndEnd"/>
             </w:pPr>
+            <w:r>
+              <w:t>the Lord gives wisdom to the blind:</w:t>
+            </w:r>
+          </w:p>
+          <w:p>
+            <w:pPr>
+              <w:pStyle w:val="EngIndEnd"/>
+            </w:pPr>
+          </w:p>
+          <w:p>
+            <w:pPr>
+              <w:pStyle w:val="EngIndEnd"/>
+            </w:pPr>
+            <w:r>
+              <w:t>The Lord sets up the broken down: the Lord loves the righteous: the Lord preserves the strangers;</w:t>
+            </w:r>
           </w:p>
         </w:tc>
         <w:tc>
@@ -1173,6 +1480,62 @@
                 <w:shd w:val="clear" w:color="auto" w:fill="FFFFFF"/>
               </w:rPr>
             </w:pPr>
+            <w:r>
+              <w:rPr>
+                <w:rFonts w:ascii="Tahoma" w:eastAsia="Times New Roman" w:hAnsi="Tahoma" w:cs="Tahoma"/>
+                <w:color w:val="2E1308"/>
+                <w:sz w:val="24"/>
+                <w:szCs w:val="24"/>
+                <w:shd w:val="clear" w:color="auto" w:fill="FFFFFF"/>
+              </w:rPr>
+              <w:t>The Lord restores those broken down.</w:t>
+            </w:r>
+          </w:p>
+          <w:p>
+            <w:pPr>
+              <w:spacing w:line="240" w:lineRule="auto"/>
+              <w:jc w:val="left"/>
+              <w:rPr>
+                <w:rFonts w:ascii="Tahoma" w:eastAsia="Times New Roman" w:hAnsi="Tahoma" w:cs="Tahoma"/>
+                <w:color w:val="2E1308"/>
+                <w:sz w:val="24"/>
+                <w:szCs w:val="24"/>
+                <w:shd w:val="clear" w:color="auto" w:fill="FFFFFF"/>
+              </w:rPr>
+            </w:pPr>
+            <w:r>
+              <w:rPr>
+                <w:rFonts w:ascii="Tahoma" w:eastAsia="Times New Roman" w:hAnsi="Tahoma" w:cs="Tahoma"/>
+                <w:color w:val="2E1308"/>
+                <w:sz w:val="24"/>
+                <w:szCs w:val="24"/>
+                <w:shd w:val="clear" w:color="auto" w:fill="FFFFFF"/>
+              </w:rPr>
+              <w:t>The Lord gives wisdom to the blind.</w:t>
+            </w:r>
+          </w:p>
+          <w:p>
+            <w:pPr>
+              <w:spacing w:line="240" w:lineRule="auto"/>
+              <w:jc w:val="left"/>
+              <w:rPr>
+                <w:rFonts w:ascii="Tahoma" w:eastAsia="Times New Roman" w:hAnsi="Tahoma" w:cs="Tahoma"/>
+                <w:color w:val="2E1308"/>
+                <w:sz w:val="24"/>
+                <w:szCs w:val="24"/>
+                <w:shd w:val="clear" w:color="auto" w:fill="FFFFFF"/>
+              </w:rPr>
+            </w:pPr>
+            <w:r>
+              <w:rPr>
+                <w:rFonts w:ascii="Tahoma" w:eastAsia="Times New Roman" w:hAnsi="Tahoma" w:cs="Tahoma"/>
+                <w:color w:val="2E1308"/>
+                <w:sz w:val="24"/>
+                <w:szCs w:val="24"/>
+                <w:shd w:val="clear" w:color="auto" w:fill="FFFFFF"/>
+              </w:rPr>
+              <w:t>The Lord loves the righteous.</w:t>
+            </w:r>
           </w:p>
         </w:tc>
       </w:tr>
@@ -1204,7 +1567,11 @@
             </w:pPr>
             <w:r>
               <w:tab/>
-              <w:t>and wipes out the way of sinners.</w:t>
+              <w:t xml:space="preserve">and wipes out the way of </w:t>
+            </w:r>
+            <w:r>
+              <w:lastRenderedPageBreak/>
+              <w:t>sinners.</w:t>
             </w:r>
           </w:p>
           <w:p>
@@ -1243,7 +1610,11 @@
           <w:tcPr>
             <w:tcW w:w="621" w:type="pct"/>
           </w:tcPr>
-          <w:p/>
+          <w:p>
+            <w:r>
+              <w:t>The Lord preserveth the proselytes; He defendeth the fatherless and the widow, but the way of sinners shall He destroy.</w:t>
+            </w:r>
+          </w:p>
         </w:tc>
         <w:tc>
           <w:tcPr>
@@ -1262,6 +1633,7 @@
               <w:pStyle w:val="EngIndEnd"/>
             </w:pPr>
             <w:r>
+              <w:lastRenderedPageBreak/>
               <w:t>orphan and widow he will pick up,</w:t>
             </w:r>
           </w:p>
@@ -1270,22 +1642,26 @@
               <w:pStyle w:val="EngIndEnd"/>
             </w:pPr>
             <w:r>
-              <w:t xml:space="preserve">and a way of sinners he will wipe </w:t>
-            </w:r>
+              <w:t>and a way of sinners he will wipe out.</w:t>
+            </w:r>
+          </w:p>
+        </w:tc>
+        <w:tc>
+          <w:tcPr>
+            <w:tcW w:w="632" w:type="pct"/>
+          </w:tcPr>
+          <w:p>
+            <w:pPr>
+              <w:pStyle w:val="EngIndEnd"/>
+            </w:pPr>
             <w:r>
               <w:lastRenderedPageBreak/>
-              <w:t>out.</w:t>
-            </w:r>
-          </w:p>
-        </w:tc>
-        <w:tc>
-          <w:tcPr>
-            <w:tcW w:w="632" w:type="pct"/>
-          </w:tcPr>
-          <w:p>
-            <w:pPr>
-              <w:pStyle w:val="EngIndEnd"/>
-            </w:pPr>
+              <w:t xml:space="preserve">e will relieve the orphan and widow: but will utterly remove the </w:t>
+            </w:r>
+            <w:r>
+              <w:lastRenderedPageBreak/>
+              <w:t>way of sinners.</w:t>
+            </w:r>
           </w:p>
         </w:tc>
         <w:tc>
@@ -1304,6 +1680,64 @@
                 <w:shd w:val="clear" w:color="auto" w:fill="FFFFFF"/>
               </w:rPr>
             </w:pPr>
+            <w:r>
+              <w:rPr>
+                <w:rFonts w:ascii="Tahoma" w:eastAsia="Times New Roman" w:hAnsi="Tahoma" w:cs="Tahoma"/>
+                <w:color w:val="2E1308"/>
+                <w:sz w:val="24"/>
+                <w:szCs w:val="24"/>
+                <w:shd w:val="clear" w:color="auto" w:fill="FFFFFF"/>
+              </w:rPr>
+              <w:lastRenderedPageBreak/>
+              <w:t>The Lord keeps watch over resident aliens.</w:t>
+            </w:r>
+          </w:p>
+          <w:p>
+            <w:pPr>
+              <w:spacing w:line="240" w:lineRule="auto"/>
+              <w:jc w:val="left"/>
+              <w:rPr>
+                <w:rFonts w:ascii="Tahoma" w:eastAsia="Times New Roman" w:hAnsi="Tahoma" w:cs="Tahoma"/>
+                <w:color w:val="2E1308"/>
+                <w:sz w:val="24"/>
+                <w:szCs w:val="24"/>
+                <w:shd w:val="clear" w:color="auto" w:fill="FFFFFF"/>
+              </w:rPr>
+            </w:pPr>
+            <w:r>
+              <w:rPr>
+                <w:rFonts w:ascii="Tahoma" w:eastAsia="Times New Roman" w:hAnsi="Tahoma" w:cs="Tahoma"/>
+                <w:color w:val="2E1308"/>
+                <w:sz w:val="24"/>
+                <w:szCs w:val="24"/>
+                <w:shd w:val="clear" w:color="auto" w:fill="FFFFFF"/>
+              </w:rPr>
+              <w:t>He shall adopt the orphan and the widow,</w:t>
+            </w:r>
+          </w:p>
+          <w:p>
+            <w:pPr>
+              <w:spacing w:line="240" w:lineRule="auto"/>
+              <w:jc w:val="left"/>
+              <w:rPr>
+                <w:rFonts w:ascii="Tahoma" w:eastAsia="Times New Roman" w:hAnsi="Tahoma" w:cs="Tahoma"/>
+                <w:color w:val="2E1308"/>
+                <w:sz w:val="24"/>
+                <w:szCs w:val="24"/>
+                <w:shd w:val="clear" w:color="auto" w:fill="FFFFFF"/>
+              </w:rPr>
+            </w:pPr>
+            <w:r>
+              <w:rPr>
+                <w:rFonts w:ascii="Tahoma" w:eastAsia="Times New Roman" w:hAnsi="Tahoma" w:cs="Tahoma"/>
+                <w:color w:val="2E1308"/>
+                <w:sz w:val="24"/>
+                <w:szCs w:val="24"/>
+                <w:shd w:val="clear" w:color="auto" w:fill="FFFFFF"/>
+              </w:rPr>
+              <w:lastRenderedPageBreak/>
+              <w:t>But He shall destroy the way of sinners.</w:t>
+            </w:r>
           </w:p>
         </w:tc>
       </w:tr>
@@ -1318,15 +1752,7 @@
             </w:pPr>
             <w:r>
               <w:lastRenderedPageBreak/>
-              <w:t xml:space="preserve">10 The Lord will reign </w:t>
-            </w:r>
-            <w:proofErr w:type="spellStart"/>
-            <w:r>
-              <w:t>for ever</w:t>
-            </w:r>
-            <w:proofErr w:type="spellEnd"/>
-            <w:r>
-              <w:t>,</w:t>
+              <w:t>10 The Lord will reign for ever,</w:t>
             </w:r>
           </w:p>
           <w:p>
@@ -1360,15 +1786,7 @@
           </w:tcPr>
           <w:p>
             <w:r>
-              <w:t xml:space="preserve">The Lord shall reign </w:t>
-            </w:r>
-            <w:proofErr w:type="spellStart"/>
-            <w:r>
-              <w:t>for ever</w:t>
-            </w:r>
-            <w:proofErr w:type="spellEnd"/>
-            <w:r>
-              <w:t>, and your God, O Zion, from generation to genera</w:t>
+              <w:t>The Lord shall reign for ever, and your God, O Zion, from generation to genera</w:t>
             </w:r>
             <w:r>
               <w:softHyphen/>
@@ -1386,7 +1804,11 @@
           <w:tcPr>
             <w:tcW w:w="621" w:type="pct"/>
           </w:tcPr>
-          <w:p/>
+          <w:p>
+            <w:r>
+              <w:t>The Lord shall reign for ever, Thy God, O Zion, unto generation and generation.</w:t>
+            </w:r>
+          </w:p>
         </w:tc>
         <w:tc>
           <w:tcPr>
@@ -1406,37 +1828,82 @@
             </w:pPr>
             <w:r>
               <w:t>your God, O Sion, for generation and generation.</w:t>
+            </w:r>
+          </w:p>
+        </w:tc>
+        <w:tc>
+          <w:tcPr>
+            <w:tcW w:w="632" w:type="pct"/>
+          </w:tcPr>
+          <w:p>
+            <w:pPr>
+              <w:pStyle w:val="EngIndEnd"/>
+            </w:pPr>
+            <w:r>
+              <w:t xml:space="preserve">The Lord shall reign for ever, </w:t>
+            </w:r>
+            <w:r>
+              <w:rPr>
+                <w:i/>
+              </w:rPr>
+              <w:t>even</w:t>
+            </w:r>
+            <w:r>
+              <w:t xml:space="preserve"> thy God, O Sion, to all generations.</w:t>
+            </w:r>
+          </w:p>
+        </w:tc>
+        <w:tc>
+          <w:tcPr>
+            <w:tcW w:w="632" w:type="pct"/>
+          </w:tcPr>
+          <w:p>
+            <w:pPr>
+              <w:spacing w:line="240" w:lineRule="auto"/>
+              <w:jc w:val="left"/>
+              <w:rPr>
+                <w:rFonts w:ascii="Tahoma" w:eastAsia="Times New Roman" w:hAnsi="Tahoma" w:cs="Tahoma"/>
+                <w:color w:val="2E1308"/>
+                <w:sz w:val="24"/>
+                <w:szCs w:val="24"/>
+                <w:shd w:val="clear" w:color="auto" w:fill="FFFFFF"/>
+              </w:rPr>
+            </w:pPr>
+            <w:r>
+              <w:rPr>
+                <w:rFonts w:ascii="Tahoma" w:eastAsia="Times New Roman" w:hAnsi="Tahoma" w:cs="Tahoma"/>
+                <w:color w:val="2E1308"/>
+                <w:sz w:val="24"/>
+                <w:szCs w:val="24"/>
+                <w:shd w:val="clear" w:color="auto" w:fill="FFFFFF"/>
+              </w:rPr>
+              <w:t>The Lord shall reign forever:</w:t>
+            </w:r>
+          </w:p>
+          <w:p>
+            <w:pPr>
+              <w:spacing w:line="240" w:lineRule="auto"/>
+              <w:jc w:val="left"/>
+              <w:rPr>
+                <w:rFonts w:ascii="Tahoma" w:eastAsia="Times New Roman" w:hAnsi="Tahoma" w:cs="Tahoma"/>
+                <w:color w:val="2E1308"/>
+                <w:sz w:val="24"/>
+                <w:szCs w:val="24"/>
+                <w:shd w:val="clear" w:color="auto" w:fill="FFFFFF"/>
+              </w:rPr>
+            </w:pPr>
+            <w:r>
+              <w:rPr>
+                <w:rFonts w:ascii="Tahoma" w:eastAsia="Times New Roman" w:hAnsi="Tahoma" w:cs="Tahoma"/>
+                <w:color w:val="2E1308"/>
+                <w:sz w:val="24"/>
+                <w:szCs w:val="24"/>
+                <w:shd w:val="clear" w:color="auto" w:fill="FFFFFF"/>
+              </w:rPr>
+              <w:t>Your God, O Zion, to all generations.</w:t>
             </w:r>
             <w:bookmarkStart w:id="0" w:name="_GoBack"/>
             <w:bookmarkEnd w:id="0"/>
-          </w:p>
-        </w:tc>
-        <w:tc>
-          <w:tcPr>
-            <w:tcW w:w="632" w:type="pct"/>
-          </w:tcPr>
-          <w:p>
-            <w:pPr>
-              <w:pStyle w:val="EngIndEnd"/>
-            </w:pPr>
-          </w:p>
-        </w:tc>
-        <w:tc>
-          <w:tcPr>
-            <w:tcW w:w="632" w:type="pct"/>
-          </w:tcPr>
-          <w:p>
-            <w:pPr>
-              <w:spacing w:line="240" w:lineRule="auto"/>
-              <w:jc w:val="left"/>
-              <w:rPr>
-                <w:rFonts w:ascii="Tahoma" w:eastAsia="Times New Roman" w:hAnsi="Tahoma" w:cs="Tahoma"/>
-                <w:color w:val="2E1308"/>
-                <w:sz w:val="24"/>
-                <w:szCs w:val="24"/>
-                <w:shd w:val="clear" w:color="auto" w:fill="FFFFFF"/>
-              </w:rPr>
-            </w:pPr>
           </w:p>
         </w:tc>
       </w:tr>
@@ -1458,7 +1925,7 @@
 </file>
 
 <file path=word/endnotes.xml><?xml version="1.0" encoding="utf-8"?>
-<w:endnotes xmlns:wpc="http://schemas.microsoft.com/office/word/2010/wordprocessingCanvas" xmlns:cx="http://schemas.microsoft.com/office/drawing/2014/chartex" xmlns:cx1="http://schemas.microsoft.com/office/drawing/2015/9/8/chartex" xmlns:mc="http://schemas.openxmlformats.org/markup-compatibility/2006" xmlns:o="urn:schemas-microsoft-com:office:office" xmlns:r="http://schemas.openxmlformats.org/officeDocument/2006/relationships" xmlns:m="http://schemas.openxmlformats.org/officeDocument/2006/math" xmlns:v="urn:schemas-microsoft-com:vml" xmlns:wp14="http://schemas.microsoft.com/office/word/2010/wordprocessingDrawing" xmlns:wp="http://schemas.openxmlformats.org/drawingml/2006/wordprocessingDrawing" xmlns:w10="urn:schemas-microsoft-com:office:word" xmlns:w="http://schemas.openxmlformats.org/wordprocessingml/2006/main" xmlns:w14="http://schemas.microsoft.com/office/word/2010/wordml" xmlns:w15="http://schemas.microsoft.com/office/word/2012/wordml" xmlns:w16se="http://schemas.microsoft.com/office/word/2015/wordml/symex" xmlns:wpg="http://schemas.microsoft.com/office/word/2010/wordprocessingGroup" xmlns:wpi="http://schemas.microsoft.com/office/word/2010/wordprocessingInk" xmlns:wne="http://schemas.microsoft.com/office/word/2006/wordml" xmlns:wps="http://schemas.microsoft.com/office/word/2010/wordprocessingShape" mc:Ignorable="w14 w15 w16se wp14">
+<w:endnotes xmlns:wpc="http://schemas.microsoft.com/office/word/2010/wordprocessingCanvas" xmlns:mo="http://schemas.microsoft.com/office/mac/office/2008/main" xmlns:mc="http://schemas.openxmlformats.org/markup-compatibility/2006" xmlns:mv="urn:schemas-microsoft-com:mac:vml" xmlns:o="urn:schemas-microsoft-com:office:office" xmlns:r="http://schemas.openxmlformats.org/officeDocument/2006/relationships" xmlns:m="http://schemas.openxmlformats.org/officeDocument/2006/math" xmlns:v="urn:schemas-microsoft-com:vml" xmlns:wp14="http://schemas.microsoft.com/office/word/2010/wordprocessingDrawing" xmlns:wp="http://schemas.openxmlformats.org/drawingml/2006/wordprocessingDrawing" xmlns:w10="urn:schemas-microsoft-com:office:word" xmlns:w="http://schemas.openxmlformats.org/wordprocessingml/2006/main" xmlns:w14="http://schemas.microsoft.com/office/word/2010/wordml" xmlns:w15="http://schemas.microsoft.com/office/word/2012/wordml" xmlns:wpg="http://schemas.microsoft.com/office/word/2010/wordprocessingGroup" xmlns:wpi="http://schemas.microsoft.com/office/word/2010/wordprocessingInk" xmlns:wne="http://schemas.microsoft.com/office/word/2006/wordml" xmlns:wps="http://schemas.microsoft.com/office/word/2010/wordprocessingShape" mc:Ignorable="w14 w15 wp14">
   <w:endnote w:type="separator" w:id="-1">
     <w:p>
       <w:pPr>
@@ -1483,7 +1950,7 @@
 </file>
 
 <file path=word/footnotes.xml><?xml version="1.0" encoding="utf-8"?>
-<w:footnotes xmlns:wpc="http://schemas.microsoft.com/office/word/2010/wordprocessingCanvas" xmlns:cx="http://schemas.microsoft.com/office/drawing/2014/chartex" xmlns:cx1="http://schemas.microsoft.com/office/drawing/2015/9/8/chartex" xmlns:mc="http://schemas.openxmlformats.org/markup-compatibility/2006" xmlns:o="urn:schemas-microsoft-com:office:office" xmlns:r="http://schemas.openxmlformats.org/officeDocument/2006/relationships" xmlns:m="http://schemas.openxmlformats.org/officeDocument/2006/math" xmlns:v="urn:schemas-microsoft-com:vml" xmlns:wp14="http://schemas.microsoft.com/office/word/2010/wordprocessingDrawing" xmlns:wp="http://schemas.openxmlformats.org/drawingml/2006/wordprocessingDrawing" xmlns:w10="urn:schemas-microsoft-com:office:word" xmlns:w="http://schemas.openxmlformats.org/wordprocessingml/2006/main" xmlns:w14="http://schemas.microsoft.com/office/word/2010/wordml" xmlns:w15="http://schemas.microsoft.com/office/word/2012/wordml" xmlns:w16se="http://schemas.microsoft.com/office/word/2015/wordml/symex" xmlns:wpg="http://schemas.microsoft.com/office/word/2010/wordprocessingGroup" xmlns:wpi="http://schemas.microsoft.com/office/word/2010/wordprocessingInk" xmlns:wne="http://schemas.microsoft.com/office/word/2006/wordml" xmlns:wps="http://schemas.microsoft.com/office/word/2010/wordprocessingShape" mc:Ignorable="w14 w15 w16se wp14">
+<w:footnotes xmlns:wpc="http://schemas.microsoft.com/office/word/2010/wordprocessingCanvas" xmlns:mo="http://schemas.microsoft.com/office/mac/office/2008/main" xmlns:mc="http://schemas.openxmlformats.org/markup-compatibility/2006" xmlns:mv="urn:schemas-microsoft-com:mac:vml" xmlns:o="urn:schemas-microsoft-com:office:office" xmlns:r="http://schemas.openxmlformats.org/officeDocument/2006/relationships" xmlns:m="http://schemas.openxmlformats.org/officeDocument/2006/math" xmlns:v="urn:schemas-microsoft-com:vml" xmlns:wp14="http://schemas.microsoft.com/office/word/2010/wordprocessingDrawing" xmlns:wp="http://schemas.openxmlformats.org/drawingml/2006/wordprocessingDrawing" xmlns:w10="urn:schemas-microsoft-com:office:word" xmlns:w="http://schemas.openxmlformats.org/wordprocessingml/2006/main" xmlns:w14="http://schemas.microsoft.com/office/word/2010/wordml" xmlns:w15="http://schemas.microsoft.com/office/word/2012/wordml" xmlns:wpg="http://schemas.microsoft.com/office/word/2010/wordprocessingGroup" xmlns:wpi="http://schemas.microsoft.com/office/word/2010/wordprocessingInk" xmlns:wne="http://schemas.microsoft.com/office/word/2006/wordml" xmlns:wps="http://schemas.microsoft.com/office/word/2010/wordprocessingShape" mc:Ignorable="w14 w15 wp14">
   <w:footnote w:type="separator" w:id="-1">
     <w:p>
       <w:pPr>
@@ -1524,7 +1991,7 @@
 </file>
 
 <file path=word/styles.xml><?xml version="1.0" encoding="utf-8"?>
-<w:styles xmlns:mc="http://schemas.openxmlformats.org/markup-compatibility/2006" xmlns:r="http://schemas.openxmlformats.org/officeDocument/2006/relationships" xmlns:w="http://schemas.openxmlformats.org/wordprocessingml/2006/main" xmlns:w14="http://schemas.microsoft.com/office/word/2010/wordml" xmlns:w15="http://schemas.microsoft.com/office/word/2012/wordml" xmlns:w16se="http://schemas.microsoft.com/office/word/2015/wordml/symex" mc:Ignorable="w14 w15 w16se">
+<w:styles xmlns:mc="http://schemas.openxmlformats.org/markup-compatibility/2006" xmlns:r="http://schemas.openxmlformats.org/officeDocument/2006/relationships" xmlns:w="http://schemas.openxmlformats.org/wordprocessingml/2006/main" xmlns:w14="http://schemas.microsoft.com/office/word/2010/wordml" xmlns:w15="http://schemas.microsoft.com/office/word/2012/wordml" mc:Ignorable="w14 w15">
   <w:docDefaults>
     <w:rPrDefault>
       <w:rPr>
@@ -1540,7 +2007,7 @@
       </w:pPr>
     </w:pPrDefault>
   </w:docDefaults>
-  <w:latentStyles w:defLockedState="0" w:defUIPriority="99" w:defSemiHidden="0" w:defUnhideWhenUsed="0" w:defQFormat="0" w:count="371">
+  <w:latentStyles w:defLockedState="0" w:defUIPriority="99" w:defSemiHidden="0" w:defUnhideWhenUsed="0" w:defQFormat="0" w:count="380">
     <w:lsdException w:name="Normal" w:uiPriority="0" w:qFormat="1"/>
     <w:lsdException w:name="heading 1" w:uiPriority="9" w:qFormat="1"/>
     <w:lsdException w:name="heading 2" w:semiHidden="1" w:uiPriority="9" w:unhideWhenUsed="1" w:qFormat="1"/>
@@ -2034,6 +2501,7 @@
       <w:spacing w:after="0" w:line="240" w:lineRule="auto"/>
     </w:pPr>
     <w:tblPr>
+      <w:tblInd w:w="0" w:type="dxa"/>
       <w:tblBorders>
         <w:top w:val="single" w:sz="4" w:space="0" w:color="auto"/>
         <w:left w:val="single" w:sz="4" w:space="0" w:color="auto"/>
@@ -2042,6 +2510,12 @@
         <w:insideH w:val="single" w:sz="4" w:space="0" w:color="auto"/>
         <w:insideV w:val="single" w:sz="4" w:space="0" w:color="auto"/>
       </w:tblBorders>
+      <w:tblCellMar>
+        <w:top w:w="0" w:type="dxa"/>
+        <w:left w:w="108" w:type="dxa"/>
+        <w:bottom w:w="0" w:type="dxa"/>
+        <w:right w:w="108" w:type="dxa"/>
+      </w:tblCellMar>
     </w:tblPr>
   </w:style>
   <w:style w:type="paragraph" w:customStyle="1" w:styleId="Coptic">
@@ -2886,7 +3360,7 @@
 </file>
 
 <file path=customXml/itemProps1.xml><?xml version="1.0" encoding="utf-8"?>
-<ds:datastoreItem xmlns:ds="http://schemas.openxmlformats.org/officeDocument/2006/customXml" ds:itemID="{637924A6-6A3A-41D4-83C1-1C82BFDACDB6}">
+<ds:datastoreItem xmlns:ds="http://schemas.openxmlformats.org/officeDocument/2006/customXml" ds:itemID="{EB56DC9B-E732-0346-B5DA-83689A4E0705}">
   <ds:schemaRefs>
     <ds:schemaRef ds:uri="http://schemas.openxmlformats.org/officeDocument/2006/bibliography"/>
   </ds:schemaRefs>

</xml_diff>